<commit_message>
HUGE matlab RT30/20 EDT bug fix, hardcoded value causing wrong result and line of best fit FIXED
</commit_message>
<xml_diff>
--- a/Intern-Logs/Week 6.docx
+++ b/Intern-Logs/Week 6.docx
@@ -490,6 +490,159 @@
       </w:r>
       <w:r>
         <w:t xml:space="preserve"> Brainstormed some ideas to troubleshoot problems.</w:t>
+      </w:r>
+    </w:p>
+    <w:p>
+      <w:pPr>
+        <w:pStyle w:val="Heading1"/>
+      </w:pPr>
+      <w:r>
+        <w:t>Wednesday, 31 July 2024</w:t>
+      </w:r>
+    </w:p>
+    <w:p>
+      <w:r>
+        <w:drawing>
+          <wp:anchor distT="0" distB="0" distL="114300" distR="114300" simplePos="0" relativeHeight="251661312" behindDoc="1" locked="0" layoutInCell="1" allowOverlap="1" wp14:anchorId="31F98E2A" wp14:editId="03E66C84">
+            <wp:simplePos x="0" y="0"/>
+            <wp:positionH relativeFrom="margin">
+              <wp:align>right</wp:align>
+            </wp:positionH>
+            <wp:positionV relativeFrom="paragraph">
+              <wp:posOffset>932180</wp:posOffset>
+            </wp:positionV>
+            <wp:extent cx="5731510" cy="685800"/>
+            <wp:effectExtent l="0" t="0" r="2540" b="0"/>
+            <wp:wrapTight wrapText="bothSides">
+              <wp:wrapPolygon edited="0">
+                <wp:start x="0" y="0"/>
+                <wp:lineTo x="0" y="21000"/>
+                <wp:lineTo x="21538" y="21000"/>
+                <wp:lineTo x="21538" y="0"/>
+                <wp:lineTo x="0" y="0"/>
+              </wp:wrapPolygon>
+            </wp:wrapTight>
+            <wp:docPr id="4" name="Picture 4"/>
+            <wp:cNvGraphicFramePr>
+              <a:graphicFrameLocks xmlns:a="http://schemas.openxmlformats.org/drawingml/2006/main" noChangeAspect="1"/>
+            </wp:cNvGraphicFramePr>
+            <a:graphic xmlns:a="http://schemas.openxmlformats.org/drawingml/2006/main">
+              <a:graphicData uri="http://schemas.openxmlformats.org/drawingml/2006/picture">
+                <pic:pic xmlns:pic="http://schemas.openxmlformats.org/drawingml/2006/picture">
+                  <pic:nvPicPr>
+                    <pic:cNvPr id="1" name=""/>
+                    <pic:cNvPicPr/>
+                  </pic:nvPicPr>
+                  <pic:blipFill>
+                    <a:blip r:embed="rId7">
+                      <a:extLst>
+                        <a:ext uri="{28A0092B-C50C-407E-A947-70E740481C1C}">
+                          <a14:useLocalDpi xmlns:a14="http://schemas.microsoft.com/office/drawing/2010/main" val="0"/>
+                        </a:ext>
+                      </a:extLst>
+                    </a:blip>
+                    <a:stretch>
+                      <a:fillRect/>
+                    </a:stretch>
+                  </pic:blipFill>
+                  <pic:spPr>
+                    <a:xfrm>
+                      <a:off x="0" y="0"/>
+                      <a:ext cx="5731510" cy="685800"/>
+                    </a:xfrm>
+                    <a:prstGeom prst="rect">
+                      <a:avLst/>
+                    </a:prstGeom>
+                  </pic:spPr>
+                </pic:pic>
+              </a:graphicData>
+            </a:graphic>
+          </wp:anchor>
+        </w:drawing>
+      </w:r>
+      <w:r>
+        <w:drawing>
+          <wp:anchor distT="0" distB="0" distL="114300" distR="114300" simplePos="0" relativeHeight="251660288" behindDoc="1" locked="0" layoutInCell="1" allowOverlap="1" wp14:anchorId="659915DD" wp14:editId="3CA8B897">
+            <wp:simplePos x="0" y="0"/>
+            <wp:positionH relativeFrom="margin">
+              <wp:align>left</wp:align>
+            </wp:positionH>
+            <wp:positionV relativeFrom="paragraph">
+              <wp:posOffset>1951355</wp:posOffset>
+            </wp:positionV>
+            <wp:extent cx="2314575" cy="1581150"/>
+            <wp:effectExtent l="0" t="0" r="9525" b="0"/>
+            <wp:wrapTight wrapText="bothSides">
+              <wp:wrapPolygon edited="0">
+                <wp:start x="0" y="0"/>
+                <wp:lineTo x="0" y="21340"/>
+                <wp:lineTo x="21511" y="21340"/>
+                <wp:lineTo x="21511" y="0"/>
+                <wp:lineTo x="0" y="0"/>
+              </wp:wrapPolygon>
+            </wp:wrapTight>
+            <wp:docPr id="3" name="Picture 3"/>
+            <wp:cNvGraphicFramePr>
+              <a:graphicFrameLocks xmlns:a="http://schemas.openxmlformats.org/drawingml/2006/main" noChangeAspect="1"/>
+            </wp:cNvGraphicFramePr>
+            <a:graphic xmlns:a="http://schemas.openxmlformats.org/drawingml/2006/main">
+              <a:graphicData uri="http://schemas.openxmlformats.org/drawingml/2006/picture">
+                <pic:pic xmlns:pic="http://schemas.openxmlformats.org/drawingml/2006/picture">
+                  <pic:nvPicPr>
+                    <pic:cNvPr id="1" name=""/>
+                    <pic:cNvPicPr/>
+                  </pic:nvPicPr>
+                  <pic:blipFill>
+                    <a:blip r:embed="rId8">
+                      <a:extLst>
+                        <a:ext uri="{28A0092B-C50C-407E-A947-70E740481C1C}">
+                          <a14:useLocalDpi xmlns:a14="http://schemas.microsoft.com/office/drawing/2010/main" val="0"/>
+                        </a:ext>
+                      </a:extLst>
+                    </a:blip>
+                    <a:stretch>
+                      <a:fillRect/>
+                    </a:stretch>
+                  </pic:blipFill>
+                  <pic:spPr>
+                    <a:xfrm>
+                      <a:off x="0" y="0"/>
+                      <a:ext cx="2314575" cy="1581150"/>
+                    </a:xfrm>
+                    <a:prstGeom prst="rect">
+                      <a:avLst/>
+                    </a:prstGeom>
+                  </pic:spPr>
+                </pic:pic>
+              </a:graphicData>
+            </a:graphic>
+          </wp:anchor>
+        </w:drawing>
+      </w:r>
+      <w:r>
+        <w:t xml:space="preserve">After reading the code line by line to figure out whats wrong, found the culprit! It was 2 lines in irStats that presumably forgot to account for y_fit value changes, they hardcoded 60 instead of using y_fit value for EDT and RT60 best line fit and calculation… That’s why the graph best fit line don’t really change even after changing y_fit. </w:t>
+      </w:r>
+      <w:r>
+        <w:t>THIS IS BIG FIX! Finally fix the bug halting progress for more than 4 days.</w:t>
+      </w:r>
+    </w:p>
+    <w:p>
+      <w:r>
+        <w:t xml:space="preserve">On line 215,216, the value (60) should not be hardcoded but dynamically change depending on value of y_fit. After testing values on ST using 0.25 volume sound, it seems RT30 is too high and RT20 is too low, thus RT25 is a good middle ground to settle at getting </w:t>
+      </w:r>
+      <w:r>
+        <w:sym w:font="Wingdings" w:char="F0DF"/>
+      </w:r>
+      <w:r>
+        <w:t xml:space="preserve"> following result.</w:t>
+      </w:r>
+    </w:p>
+    <w:p>
+      <w:r>
+        <w:t>TODO tomorrow is to change the value before fs to dynamically change depending on y_fit argument given, so the calculation works as expected.</w:t>
+      </w:r>
+      <w:r>
+        <w:t xml:space="preserve"> After that lets reupdate focused TODO. Done for today.</w:t>
       </w:r>
     </w:p>
     <w:sectPr>

</xml_diff>

<commit_message>
copied important stuff from original folder for reference for analysis
</commit_message>
<xml_diff>
--- a/Intern-Logs/Week 6.docx
+++ b/Intern-Logs/Week 6.docx
@@ -502,6 +502,9 @@
     </w:p>
     <w:p>
       <w:r>
+        <w:rPr>
+          <w:noProof/>
+        </w:rPr>
         <w:drawing>
           <wp:anchor distT="0" distB="0" distL="114300" distR="114300" simplePos="0" relativeHeight="251661312" behindDoc="1" locked="0" layoutInCell="1" allowOverlap="1" wp14:anchorId="31F98E2A" wp14:editId="03E66C84">
             <wp:simplePos x="0" y="0"/>
@@ -561,6 +564,9 @@
         </w:drawing>
       </w:r>
       <w:r>
+        <w:rPr>
+          <w:noProof/>
+        </w:rPr>
         <w:drawing>
           <wp:anchor distT="0" distB="0" distL="114300" distR="114300" simplePos="0" relativeHeight="251660288" behindDoc="1" locked="0" layoutInCell="1" allowOverlap="1" wp14:anchorId="659915DD" wp14:editId="3CA8B897">
             <wp:simplePos x="0" y="0"/>
@@ -645,6 +651,1192 @@
         <w:t xml:space="preserve"> After that lets reupdate focused TODO. Done for today.</w:t>
       </w:r>
     </w:p>
+    <w:p>
+      <w:pPr>
+        <w:pStyle w:val="Heading1"/>
+      </w:pPr>
+      <w:r>
+        <w:t>Thursday, 01 August 2024</w:t>
+      </w:r>
+    </w:p>
+    <w:p>
+      <w:pPr>
+        <w:pStyle w:val="Heading2"/>
+        <w:rPr>
+          <w:b/>
+          <w:bCs/>
+          <w:noProof/>
+        </w:rPr>
+      </w:pPr>
+      <w:r>
+        <w:rPr>
+          <w:b/>
+          <w:bCs/>
+          <w:noProof/>
+        </w:rPr>
+        <w:t xml:space="preserve">UPDATED </w:t>
+      </w:r>
+      <w:r>
+        <w:rPr>
+          <w:b/>
+          <w:bCs/>
+          <w:noProof/>
+        </w:rPr>
+        <w:t>FOCUSED TODO</w:t>
+      </w:r>
+      <w:r>
+        <w:rPr>
+          <w:b/>
+          <w:bCs/>
+          <w:noProof/>
+        </w:rPr>
+        <w:t xml:space="preserve"> v2</w:t>
+      </w:r>
+    </w:p>
+    <w:p>
+      <w:pPr>
+        <w:pStyle w:val="ListParagraph"/>
+        <w:numPr>
+          <w:ilvl w:val="0"/>
+          <w:numId w:val="3"/>
+        </w:numPr>
+      </w:pPr>
+      <w:r>
+        <w:t>Troubleshoot the RT60 problem in Unity (reduce noise floor level)</w:t>
+      </w:r>
+      <w:r>
+        <w:t xml:space="preserve"> </w:t>
+      </w:r>
+      <w:r>
+        <w:rPr>
+          <w:color w:val="70AD47" w:themeColor="accent6"/>
+        </w:rPr>
+        <w:t>done-ish</w:t>
+      </w:r>
+      <w:r>
+        <w:t>, presumably the reason is that our scenes are meshes while Kim21 and Mona’s are voxel which means the noise floor level lower as they dissipates faster (? Only theory for now, need verification</w:t>
+      </w:r>
+    </w:p>
+    <w:p>
+      <w:pPr>
+        <w:pStyle w:val="ListParagraph"/>
+        <w:numPr>
+          <w:ilvl w:val="0"/>
+          <w:numId w:val="3"/>
+        </w:numPr>
+      </w:pPr>
+      <w:r>
+        <w:t>Modify matlab code (irStats.m) to have the value range change dynamically depending on y_fit parameter given</w:t>
+      </w:r>
+      <w:r>
+        <w:t xml:space="preserve"> </w:t>
+      </w:r>
+      <w:r>
+        <w:rPr>
+          <w:color w:val="92D050"/>
+        </w:rPr>
+        <w:t>done!</w:t>
+      </w:r>
+    </w:p>
+    <w:p>
+      <w:pPr>
+        <w:pStyle w:val="ListParagraph"/>
+        <w:numPr>
+          <w:ilvl w:val="0"/>
+          <w:numId w:val="3"/>
+        </w:numPr>
+      </w:pPr>
+      <w:r>
+        <w:rPr>
+          <w:strike/>
+        </w:rPr>
+        <w:t>Use RT30 for RT60 estimation via extrapolation, and</w:t>
+      </w:r>
+      <w:r>
+        <w:t xml:space="preserve"> </w:t>
+      </w:r>
+      <w:r>
+        <w:rPr>
+          <w:strike/>
+          <w:color w:val="4472C4" w:themeColor="accent1"/>
+        </w:rPr>
+        <w:t>back to normal RT60 calc</w:t>
+      </w:r>
+      <w:r>
+        <w:t>. generate all graph/value</w:t>
+      </w:r>
+      <w:r>
+        <w:t xml:space="preserve"> using RT25 extrapolated to RT60</w:t>
+      </w:r>
+      <w:r>
+        <w:t xml:space="preserve"> to compare with Kim21, especially for RT60 on each bands as seen on picture above.</w:t>
+      </w:r>
+    </w:p>
+    <w:p>
+      <w:pPr>
+        <w:pStyle w:val="ListParagraph"/>
+        <w:numPr>
+          <w:ilvl w:val="0"/>
+          <w:numId w:val="3"/>
+        </w:numPr>
+      </w:pPr>
+      <w:r>
+        <w:t>Try maximise/increase global steam audio parameters to increase accuracy (hopefully?) to take advantage of using baked instead of realtime.</w:t>
+      </w:r>
+    </w:p>
+    <w:p>
+      <w:pPr>
+        <w:pStyle w:val="ListParagraph"/>
+        <w:numPr>
+          <w:ilvl w:val="0"/>
+          <w:numId w:val="3"/>
+        </w:numPr>
+      </w:pPr>
+      <w:r>
+        <w:t>Figure out what causing early reflections (high EDT) in ST scene.</w:t>
+      </w:r>
+    </w:p>
+    <w:p>
+      <w:r>
+        <w:t xml:space="preserve">Fixed the hardcoded lines by adding dynamic decay range variable instead. Reminder to mind the variables name of RT25/30/60 though in Main matlab script. Tested with KT again and can confirm it </w:t>
+      </w:r>
+      <w:r>
+        <w:lastRenderedPageBreak/>
+        <w:t>works as expected! Nice! Next, let’s regenerate all audio for all scenes on a standardised settings (let’s follow ST that works).</w:t>
+      </w:r>
+    </w:p>
+    <w:p>
+      <w:r>
+        <w:t>Ok nvm, just realised the EDT for KT last time using RT25 extrapolated to RT60 is absolutely wrong (too low). This means, I just need to use RT25 on case by case basis</w:t>
+      </w:r>
+      <w:r>
+        <w:t xml:space="preserve"> (depending on how bad the noise floor level is)</w:t>
+      </w:r>
+      <w:r>
+        <w:t>?</w:t>
+      </w:r>
+      <w:r>
+        <w:t xml:space="preserve"> Yea, also EDT for KT works best when taken over 60dB range, but not for RT60 as even KT have noise floor around -50dB which mess up RT60 calculation. So, right now best way is to disregard ST EDT value, let it be ver wrong (most likely limitation with recording/steam audio early reflection simulation, thus need further research into this, idea: watch steam audio gdc video etc.)</w:t>
+      </w:r>
+    </w:p>
+    <w:p>
+      <w:r>
+        <w:drawing>
+          <wp:inline distT="0" distB="0" distL="0" distR="0" wp14:anchorId="620A60CF" wp14:editId="0A248467">
+            <wp:extent cx="5731510" cy="937260"/>
+            <wp:effectExtent l="0" t="0" r="2540" b="0"/>
+            <wp:docPr id="5" name="Picture 5"/>
+            <wp:cNvGraphicFramePr>
+              <a:graphicFrameLocks xmlns:a="http://schemas.openxmlformats.org/drawingml/2006/main" noChangeAspect="1"/>
+            </wp:cNvGraphicFramePr>
+            <a:graphic xmlns:a="http://schemas.openxmlformats.org/drawingml/2006/main">
+              <a:graphicData uri="http://schemas.openxmlformats.org/drawingml/2006/picture">
+                <pic:pic xmlns:pic="http://schemas.openxmlformats.org/drawingml/2006/picture">
+                  <pic:nvPicPr>
+                    <pic:cNvPr id="1" name=""/>
+                    <pic:cNvPicPr/>
+                  </pic:nvPicPr>
+                  <pic:blipFill>
+                    <a:blip r:embed="rId9"/>
+                    <a:stretch>
+                      <a:fillRect/>
+                    </a:stretch>
+                  </pic:blipFill>
+                  <pic:spPr>
+                    <a:xfrm>
+                      <a:off x="0" y="0"/>
+                      <a:ext cx="5731510" cy="937260"/>
+                    </a:xfrm>
+                    <a:prstGeom prst="rect">
+                      <a:avLst/>
+                    </a:prstGeom>
+                  </pic:spPr>
+                </pic:pic>
+              </a:graphicData>
+            </a:graphic>
+          </wp:inline>
+        </w:drawing>
+      </w:r>
+    </w:p>
+    <w:p>
+      <w:r>
+        <w:t>For reference, current KT and ST calculation:</w:t>
+      </w:r>
+    </w:p>
+    <w:p>
+      <w:r>
+        <w:drawing>
+          <wp:anchor distT="0" distB="0" distL="114300" distR="114300" simplePos="0" relativeHeight="251662336" behindDoc="1" locked="0" layoutInCell="1" allowOverlap="1" wp14:anchorId="2194B3C3" wp14:editId="216AFAC3">
+            <wp:simplePos x="0" y="0"/>
+            <wp:positionH relativeFrom="column">
+              <wp:posOffset>0</wp:posOffset>
+            </wp:positionH>
+            <wp:positionV relativeFrom="paragraph">
+              <wp:posOffset>34290</wp:posOffset>
+            </wp:positionV>
+            <wp:extent cx="2200582" cy="1476581"/>
+            <wp:effectExtent l="0" t="0" r="9525" b="9525"/>
+            <wp:wrapTight wrapText="bothSides">
+              <wp:wrapPolygon edited="0">
+                <wp:start x="0" y="0"/>
+                <wp:lineTo x="0" y="21461"/>
+                <wp:lineTo x="21506" y="21461"/>
+                <wp:lineTo x="21506" y="0"/>
+                <wp:lineTo x="0" y="0"/>
+              </wp:wrapPolygon>
+            </wp:wrapTight>
+            <wp:docPr id="6" name="Picture 6"/>
+            <wp:cNvGraphicFramePr>
+              <a:graphicFrameLocks xmlns:a="http://schemas.openxmlformats.org/drawingml/2006/main" noChangeAspect="1"/>
+            </wp:cNvGraphicFramePr>
+            <a:graphic xmlns:a="http://schemas.openxmlformats.org/drawingml/2006/main">
+              <a:graphicData uri="http://schemas.openxmlformats.org/drawingml/2006/picture">
+                <pic:pic xmlns:pic="http://schemas.openxmlformats.org/drawingml/2006/picture">
+                  <pic:nvPicPr>
+                    <pic:cNvPr id="1" name=""/>
+                    <pic:cNvPicPr/>
+                  </pic:nvPicPr>
+                  <pic:blipFill>
+                    <a:blip r:embed="rId10">
+                      <a:extLst>
+                        <a:ext uri="{28A0092B-C50C-407E-A947-70E740481C1C}">
+                          <a14:useLocalDpi xmlns:a14="http://schemas.microsoft.com/office/drawing/2010/main" val="0"/>
+                        </a:ext>
+                      </a:extLst>
+                    </a:blip>
+                    <a:stretch>
+                      <a:fillRect/>
+                    </a:stretch>
+                  </pic:blipFill>
+                  <pic:spPr>
+                    <a:xfrm>
+                      <a:off x="0" y="0"/>
+                      <a:ext cx="2200582" cy="1476581"/>
+                    </a:xfrm>
+                    <a:prstGeom prst="rect">
+                      <a:avLst/>
+                    </a:prstGeom>
+                  </pic:spPr>
+                </pic:pic>
+              </a:graphicData>
+            </a:graphic>
+          </wp:anchor>
+        </w:drawing>
+      </w:r>
+      <w:r>
+        <w:rPr>
+          <w:noProof/>
+        </w:rPr>
+        <w:t xml:space="preserve"> </w:t>
+      </w:r>
+      <w:r>
+        <w:drawing>
+          <wp:anchor distT="0" distB="0" distL="114300" distR="114300" simplePos="0" relativeHeight="251663360" behindDoc="1" locked="0" layoutInCell="1" allowOverlap="1" wp14:anchorId="01224AA4" wp14:editId="0A8289CA">
+            <wp:simplePos x="0" y="0"/>
+            <wp:positionH relativeFrom="column">
+              <wp:posOffset>2333625</wp:posOffset>
+            </wp:positionH>
+            <wp:positionV relativeFrom="paragraph">
+              <wp:posOffset>-3810</wp:posOffset>
+            </wp:positionV>
+            <wp:extent cx="2343150" cy="1514475"/>
+            <wp:effectExtent l="0" t="0" r="0" b="9525"/>
+            <wp:wrapTight wrapText="bothSides">
+              <wp:wrapPolygon edited="0">
+                <wp:start x="0" y="0"/>
+                <wp:lineTo x="0" y="21464"/>
+                <wp:lineTo x="21424" y="21464"/>
+                <wp:lineTo x="21424" y="0"/>
+                <wp:lineTo x="0" y="0"/>
+              </wp:wrapPolygon>
+            </wp:wrapTight>
+            <wp:docPr id="7" name="Picture 7"/>
+            <wp:cNvGraphicFramePr>
+              <a:graphicFrameLocks xmlns:a="http://schemas.openxmlformats.org/drawingml/2006/main" noChangeAspect="1"/>
+            </wp:cNvGraphicFramePr>
+            <a:graphic xmlns:a="http://schemas.openxmlformats.org/drawingml/2006/main">
+              <a:graphicData uri="http://schemas.openxmlformats.org/drawingml/2006/picture">
+                <pic:pic xmlns:pic="http://schemas.openxmlformats.org/drawingml/2006/picture">
+                  <pic:nvPicPr>
+                    <pic:cNvPr id="1" name=""/>
+                    <pic:cNvPicPr/>
+                  </pic:nvPicPr>
+                  <pic:blipFill>
+                    <a:blip r:embed="rId11">
+                      <a:extLst>
+                        <a:ext uri="{28A0092B-C50C-407E-A947-70E740481C1C}">
+                          <a14:useLocalDpi xmlns:a14="http://schemas.microsoft.com/office/drawing/2010/main" val="0"/>
+                        </a:ext>
+                      </a:extLst>
+                    </a:blip>
+                    <a:stretch>
+                      <a:fillRect/>
+                    </a:stretch>
+                  </pic:blipFill>
+                  <pic:spPr>
+                    <a:xfrm>
+                      <a:off x="0" y="0"/>
+                      <a:ext cx="2343150" cy="1514475"/>
+                    </a:xfrm>
+                    <a:prstGeom prst="rect">
+                      <a:avLst/>
+                    </a:prstGeom>
+                  </pic:spPr>
+                </pic:pic>
+              </a:graphicData>
+            </a:graphic>
+          </wp:anchor>
+        </w:drawing>
+      </w:r>
+      <w:r>
+        <w:t>Anyway, lets standardised the steam audio source parameters first.</w:t>
+      </w:r>
+    </w:p>
+    <w:p>
+      <w:r>
+        <w:t>Let’s name the audio file for it as best</w:t>
+      </w:r>
+      <w:r>
+        <w:t>_</w:t>
+      </w:r>
+      <w:r>
+        <w:t>v1</w:t>
+      </w:r>
+    </w:p>
+    <w:p>
+      <w:pPr>
+        <w:pStyle w:val="Heading2"/>
+      </w:pPr>
+      <w:r>
+        <w:drawing>
+          <wp:anchor distT="0" distB="0" distL="114300" distR="114300" simplePos="0" relativeHeight="251665408" behindDoc="1" locked="0" layoutInCell="1" allowOverlap="1" wp14:anchorId="38CFEA6B" wp14:editId="536DB99A">
+            <wp:simplePos x="0" y="0"/>
+            <wp:positionH relativeFrom="margin">
+              <wp:align>right</wp:align>
+            </wp:positionH>
+            <wp:positionV relativeFrom="paragraph">
+              <wp:posOffset>-635</wp:posOffset>
+            </wp:positionV>
+            <wp:extent cx="2659380" cy="4162425"/>
+            <wp:effectExtent l="0" t="0" r="7620" b="9525"/>
+            <wp:wrapTight wrapText="bothSides">
+              <wp:wrapPolygon edited="0">
+                <wp:start x="0" y="0"/>
+                <wp:lineTo x="0" y="21551"/>
+                <wp:lineTo x="21507" y="21551"/>
+                <wp:lineTo x="21507" y="0"/>
+                <wp:lineTo x="0" y="0"/>
+              </wp:wrapPolygon>
+            </wp:wrapTight>
+            <wp:docPr id="9" name="Picture 9"/>
+            <wp:cNvGraphicFramePr>
+              <a:graphicFrameLocks xmlns:a="http://schemas.openxmlformats.org/drawingml/2006/main" noChangeAspect="1"/>
+            </wp:cNvGraphicFramePr>
+            <a:graphic xmlns:a="http://schemas.openxmlformats.org/drawingml/2006/main">
+              <a:graphicData uri="http://schemas.openxmlformats.org/drawingml/2006/picture">
+                <pic:pic xmlns:pic="http://schemas.openxmlformats.org/drawingml/2006/picture">
+                  <pic:nvPicPr>
+                    <pic:cNvPr id="1" name=""/>
+                    <pic:cNvPicPr/>
+                  </pic:nvPicPr>
+                  <pic:blipFill>
+                    <a:blip r:embed="rId12">
+                      <a:extLst>
+                        <a:ext uri="{28A0092B-C50C-407E-A947-70E740481C1C}">
+                          <a14:useLocalDpi xmlns:a14="http://schemas.microsoft.com/office/drawing/2010/main" val="0"/>
+                        </a:ext>
+                      </a:extLst>
+                    </a:blip>
+                    <a:stretch>
+                      <a:fillRect/>
+                    </a:stretch>
+                  </pic:blipFill>
+                  <pic:spPr>
+                    <a:xfrm>
+                      <a:off x="0" y="0"/>
+                      <a:ext cx="2659380" cy="4162425"/>
+                    </a:xfrm>
+                    <a:prstGeom prst="rect">
+                      <a:avLst/>
+                    </a:prstGeom>
+                  </pic:spPr>
+                </pic:pic>
+              </a:graphicData>
+            </a:graphic>
+            <wp14:sizeRelH relativeFrom="margin">
+              <wp14:pctWidth>0</wp14:pctWidth>
+            </wp14:sizeRelH>
+            <wp14:sizeRelV relativeFrom="margin">
+              <wp14:pctHeight>0</wp14:pctHeight>
+            </wp14:sizeRelV>
+          </wp:anchor>
+        </w:drawing>
+      </w:r>
+      <w:r>
+        <w:drawing>
+          <wp:anchor distT="0" distB="0" distL="114300" distR="114300" simplePos="0" relativeHeight="251664384" behindDoc="1" locked="0" layoutInCell="1" allowOverlap="1" wp14:anchorId="414FAF98" wp14:editId="2281F1C5">
+            <wp:simplePos x="0" y="0"/>
+            <wp:positionH relativeFrom="margin">
+              <wp:posOffset>0</wp:posOffset>
+            </wp:positionH>
+            <wp:positionV relativeFrom="paragraph">
+              <wp:posOffset>238125</wp:posOffset>
+            </wp:positionV>
+            <wp:extent cx="2943225" cy="3139440"/>
+            <wp:effectExtent l="0" t="0" r="9525" b="3810"/>
+            <wp:wrapTight wrapText="bothSides">
+              <wp:wrapPolygon edited="0">
+                <wp:start x="0" y="0"/>
+                <wp:lineTo x="0" y="21495"/>
+                <wp:lineTo x="21530" y="21495"/>
+                <wp:lineTo x="21530" y="0"/>
+                <wp:lineTo x="0" y="0"/>
+              </wp:wrapPolygon>
+            </wp:wrapTight>
+            <wp:docPr id="8" name="Picture 8"/>
+            <wp:cNvGraphicFramePr>
+              <a:graphicFrameLocks xmlns:a="http://schemas.openxmlformats.org/drawingml/2006/main" noChangeAspect="1"/>
+            </wp:cNvGraphicFramePr>
+            <a:graphic xmlns:a="http://schemas.openxmlformats.org/drawingml/2006/main">
+              <a:graphicData uri="http://schemas.openxmlformats.org/drawingml/2006/picture">
+                <pic:pic xmlns:pic="http://schemas.openxmlformats.org/drawingml/2006/picture">
+                  <pic:nvPicPr>
+                    <pic:cNvPr id="1" name=""/>
+                    <pic:cNvPicPr/>
+                  </pic:nvPicPr>
+                  <pic:blipFill>
+                    <a:blip r:embed="rId13">
+                      <a:extLst>
+                        <a:ext uri="{28A0092B-C50C-407E-A947-70E740481C1C}">
+                          <a14:useLocalDpi xmlns:a14="http://schemas.microsoft.com/office/drawing/2010/main" val="0"/>
+                        </a:ext>
+                      </a:extLst>
+                    </a:blip>
+                    <a:stretch>
+                      <a:fillRect/>
+                    </a:stretch>
+                  </pic:blipFill>
+                  <pic:spPr>
+                    <a:xfrm>
+                      <a:off x="0" y="0"/>
+                      <a:ext cx="2943225" cy="3139440"/>
+                    </a:xfrm>
+                    <a:prstGeom prst="rect">
+                      <a:avLst/>
+                    </a:prstGeom>
+                  </pic:spPr>
+                </pic:pic>
+              </a:graphicData>
+            </a:graphic>
+            <wp14:sizeRelH relativeFrom="margin">
+              <wp14:pctWidth>0</wp14:pctWidth>
+            </wp14:sizeRelH>
+            <wp14:sizeRelV relativeFrom="margin">
+              <wp14:pctHeight>0</wp14:pctHeight>
+            </wp14:sizeRelV>
+          </wp:anchor>
+        </w:drawing>
+      </w:r>
+      <w:r>
+        <w:t>best_v1 audio source parameter settings:</w:t>
+      </w:r>
+    </w:p>
+    <w:p>
+      <w:r>
+        <w:t>For baked audio source influence radius, just pick any number that encircle whole scenes.</w:t>
+      </w:r>
+      <w:r>
+        <w:t xml:space="preserve"> Windows volume mixer level is at 50%</w:t>
+      </w:r>
+      <w:r>
+        <w:t>.</w:t>
+      </w:r>
+    </w:p>
+    <w:p>
+      <w:pPr>
+        <w:pStyle w:val="Heading3"/>
+      </w:pPr>
+      <w:r>
+        <w:lastRenderedPageBreak/>
+        <w:t>Results</w:t>
+      </w:r>
+    </w:p>
+    <w:p>
+      <w:pPr>
+        <w:rPr>
+          <w:noProof/>
+        </w:rPr>
+      </w:pPr>
+      <w:r>
+        <w:drawing>
+          <wp:anchor distT="0" distB="0" distL="114300" distR="114300" simplePos="0" relativeHeight="251667456" behindDoc="0" locked="0" layoutInCell="1" allowOverlap="1" wp14:anchorId="5883FB89" wp14:editId="0CBB99D0">
+            <wp:simplePos x="0" y="0"/>
+            <wp:positionH relativeFrom="margin">
+              <wp:align>right</wp:align>
+            </wp:positionH>
+            <wp:positionV relativeFrom="paragraph">
+              <wp:posOffset>8890</wp:posOffset>
+            </wp:positionV>
+            <wp:extent cx="2248214" cy="1514686"/>
+            <wp:effectExtent l="0" t="0" r="0" b="0"/>
+            <wp:wrapThrough wrapText="bothSides">
+              <wp:wrapPolygon edited="0">
+                <wp:start x="0" y="0"/>
+                <wp:lineTo x="0" y="21192"/>
+                <wp:lineTo x="21417" y="21192"/>
+                <wp:lineTo x="21417" y="0"/>
+                <wp:lineTo x="0" y="0"/>
+              </wp:wrapPolygon>
+            </wp:wrapThrough>
+            <wp:docPr id="11" name="Picture 11"/>
+            <wp:cNvGraphicFramePr>
+              <a:graphicFrameLocks xmlns:a="http://schemas.openxmlformats.org/drawingml/2006/main" noChangeAspect="1"/>
+            </wp:cNvGraphicFramePr>
+            <a:graphic xmlns:a="http://schemas.openxmlformats.org/drawingml/2006/main">
+              <a:graphicData uri="http://schemas.openxmlformats.org/drawingml/2006/picture">
+                <pic:pic xmlns:pic="http://schemas.openxmlformats.org/drawingml/2006/picture">
+                  <pic:nvPicPr>
+                    <pic:cNvPr id="1" name=""/>
+                    <pic:cNvPicPr/>
+                  </pic:nvPicPr>
+                  <pic:blipFill>
+                    <a:blip r:embed="rId14">
+                      <a:extLst>
+                        <a:ext uri="{28A0092B-C50C-407E-A947-70E740481C1C}">
+                          <a14:useLocalDpi xmlns:a14="http://schemas.microsoft.com/office/drawing/2010/main" val="0"/>
+                        </a:ext>
+                      </a:extLst>
+                    </a:blip>
+                    <a:stretch>
+                      <a:fillRect/>
+                    </a:stretch>
+                  </pic:blipFill>
+                  <pic:spPr>
+                    <a:xfrm>
+                      <a:off x="0" y="0"/>
+                      <a:ext cx="2248214" cy="1514686"/>
+                    </a:xfrm>
+                    <a:prstGeom prst="rect">
+                      <a:avLst/>
+                    </a:prstGeom>
+                  </pic:spPr>
+                </pic:pic>
+              </a:graphicData>
+            </a:graphic>
+          </wp:anchor>
+        </w:drawing>
+      </w:r>
+      <w:r>
+        <w:drawing>
+          <wp:anchor distT="0" distB="0" distL="114300" distR="114300" simplePos="0" relativeHeight="251666432" behindDoc="1" locked="0" layoutInCell="1" allowOverlap="1" wp14:anchorId="0446F8E1" wp14:editId="04C8EB85">
+            <wp:simplePos x="0" y="0"/>
+            <wp:positionH relativeFrom="margin">
+              <wp:align>left</wp:align>
+            </wp:positionH>
+            <wp:positionV relativeFrom="paragraph">
+              <wp:posOffset>18415</wp:posOffset>
+            </wp:positionV>
+            <wp:extent cx="2143125" cy="1533525"/>
+            <wp:effectExtent l="0" t="0" r="9525" b="9525"/>
+            <wp:wrapTight wrapText="bothSides">
+              <wp:wrapPolygon edited="0">
+                <wp:start x="0" y="0"/>
+                <wp:lineTo x="0" y="21466"/>
+                <wp:lineTo x="21504" y="21466"/>
+                <wp:lineTo x="21504" y="0"/>
+                <wp:lineTo x="0" y="0"/>
+              </wp:wrapPolygon>
+            </wp:wrapTight>
+            <wp:docPr id="10" name="Picture 10"/>
+            <wp:cNvGraphicFramePr>
+              <a:graphicFrameLocks xmlns:a="http://schemas.openxmlformats.org/drawingml/2006/main" noChangeAspect="1"/>
+            </wp:cNvGraphicFramePr>
+            <a:graphic xmlns:a="http://schemas.openxmlformats.org/drawingml/2006/main">
+              <a:graphicData uri="http://schemas.openxmlformats.org/drawingml/2006/picture">
+                <pic:pic xmlns:pic="http://schemas.openxmlformats.org/drawingml/2006/picture">
+                  <pic:nvPicPr>
+                    <pic:cNvPr id="1" name=""/>
+                    <pic:cNvPicPr/>
+                  </pic:nvPicPr>
+                  <pic:blipFill>
+                    <a:blip r:embed="rId15">
+                      <a:extLst>
+                        <a:ext uri="{28A0092B-C50C-407E-A947-70E740481C1C}">
+                          <a14:useLocalDpi xmlns:a14="http://schemas.microsoft.com/office/drawing/2010/main" val="0"/>
+                        </a:ext>
+                      </a:extLst>
+                    </a:blip>
+                    <a:stretch>
+                      <a:fillRect/>
+                    </a:stretch>
+                  </pic:blipFill>
+                  <pic:spPr>
+                    <a:xfrm>
+                      <a:off x="0" y="0"/>
+                      <a:ext cx="2143125" cy="1533525"/>
+                    </a:xfrm>
+                    <a:prstGeom prst="rect">
+                      <a:avLst/>
+                    </a:prstGeom>
+                  </pic:spPr>
+                </pic:pic>
+              </a:graphicData>
+            </a:graphic>
+          </wp:anchor>
+        </w:drawing>
+      </w:r>
+      <w:r>
+        <w:sym w:font="Wingdings" w:char="F0DF"/>
+      </w:r>
+      <w:r>
+        <w:t xml:space="preserve"> </w:t>
+      </w:r>
+      <w:r>
+        <w:t>KT</w:t>
+      </w:r>
+      <w:r>
+        <w:rPr>
+          <w:noProof/>
+        </w:rPr>
+        <w:t xml:space="preserve"> </w:t>
+      </w:r>
+      <w:r>
+        <w:rPr>
+          <w:noProof/>
+        </w:rPr>
+        <w:t xml:space="preserve">               LR </w:t>
+      </w:r>
+      <w:r>
+        <w:rPr>
+          <w:noProof/>
+        </w:rPr>
+        <w:sym w:font="Wingdings" w:char="F0E0"/>
+      </w:r>
+    </w:p>
+    <w:p>
+      <w:pPr>
+        <w:rPr>
+          <w:noProof/>
+        </w:rPr>
+      </w:pPr>
+      <w:r>
+        <w:rPr>
+          <w:noProof/>
+        </w:rPr>
+        <w:t>As seen on the right, something is obviously wrong still, so lets use dyanmic value range for EDT as well again…</w:t>
+      </w:r>
+    </w:p>
+    <w:p>
+      <w:pPr>
+        <w:rPr>
+          <w:noProof/>
+        </w:rPr>
+      </w:pPr>
+      <w:r>
+        <w:rPr>
+          <w:noProof/>
+        </w:rPr>
+        <w:t>And even then, RT60 is too high (0.26 instead of around 0.18 recorded in real life), so let’s also make best_v2 parameter, this time using way lower volume</w:t>
+      </w:r>
+      <w:r>
+        <w:rPr>
+          <w:noProof/>
+        </w:rPr>
+        <w:t xml:space="preserve"> (0.10)</w:t>
+      </w:r>
+      <w:r>
+        <w:rPr>
+          <w:noProof/>
+        </w:rPr>
+        <w:t>.</w:t>
+      </w:r>
+    </w:p>
+    <w:p>
+      <w:r>
+        <w:t>NVM, this don’t work either, standardizing one setings and RT calculation for all scenes wont work as the noise floor level is different for all. This gonna feels not so scientific and feels like fitting the datapoint to fit our needs but there’s nothing much I can do unless I want to rewrite the whole RT60/EDT best line fit calculation, instead of defining the range, just find where noise floor level starts earliest in all bands and use that to get ratio for extrapolating RT60, but even then, it still feels a bit weird ngl. So for now lets just create a setting and RT?? Ratio for all scenes….</w:t>
+      </w:r>
+    </w:p>
+    <w:p>
+      <w:pPr>
+        <w:rPr>
+          <w:noProof/>
+        </w:rPr>
+      </w:pPr>
+      <w:r>
+        <w:rPr>
+          <w:noProof/>
+        </w:rPr>
+        <w:drawing>
+          <wp:anchor distT="0" distB="0" distL="114300" distR="114300" simplePos="0" relativeHeight="251669504" behindDoc="1" locked="0" layoutInCell="1" allowOverlap="1" wp14:anchorId="59370C3C" wp14:editId="516B9CE7">
+            <wp:simplePos x="0" y="0"/>
+            <wp:positionH relativeFrom="column">
+              <wp:posOffset>3000375</wp:posOffset>
+            </wp:positionH>
+            <wp:positionV relativeFrom="paragraph">
+              <wp:posOffset>1363345</wp:posOffset>
+            </wp:positionV>
+            <wp:extent cx="1352550" cy="1540510"/>
+            <wp:effectExtent l="0" t="0" r="0" b="2540"/>
+            <wp:wrapTight wrapText="bothSides">
+              <wp:wrapPolygon edited="0">
+                <wp:start x="0" y="0"/>
+                <wp:lineTo x="0" y="21369"/>
+                <wp:lineTo x="21296" y="21369"/>
+                <wp:lineTo x="21296" y="0"/>
+                <wp:lineTo x="0" y="0"/>
+              </wp:wrapPolygon>
+            </wp:wrapTight>
+            <wp:docPr id="13" name="Picture 13"/>
+            <wp:cNvGraphicFramePr>
+              <a:graphicFrameLocks xmlns:a="http://schemas.openxmlformats.org/drawingml/2006/main" noChangeAspect="1"/>
+            </wp:cNvGraphicFramePr>
+            <a:graphic xmlns:a="http://schemas.openxmlformats.org/drawingml/2006/main">
+              <a:graphicData uri="http://schemas.openxmlformats.org/drawingml/2006/picture">
+                <pic:pic xmlns:pic="http://schemas.openxmlformats.org/drawingml/2006/picture">
+                  <pic:nvPicPr>
+                    <pic:cNvPr id="1" name=""/>
+                    <pic:cNvPicPr/>
+                  </pic:nvPicPr>
+                  <pic:blipFill>
+                    <a:blip r:embed="rId16">
+                      <a:extLst>
+                        <a:ext uri="{28A0092B-C50C-407E-A947-70E740481C1C}">
+                          <a14:useLocalDpi xmlns:a14="http://schemas.microsoft.com/office/drawing/2010/main" val="0"/>
+                        </a:ext>
+                      </a:extLst>
+                    </a:blip>
+                    <a:stretch>
+                      <a:fillRect/>
+                    </a:stretch>
+                  </pic:blipFill>
+                  <pic:spPr>
+                    <a:xfrm>
+                      <a:off x="0" y="0"/>
+                      <a:ext cx="1352550" cy="1540510"/>
+                    </a:xfrm>
+                    <a:prstGeom prst="rect">
+                      <a:avLst/>
+                    </a:prstGeom>
+                  </pic:spPr>
+                </pic:pic>
+              </a:graphicData>
+            </a:graphic>
+            <wp14:sizeRelH relativeFrom="margin">
+              <wp14:pctWidth>0</wp14:pctWidth>
+            </wp14:sizeRelH>
+            <wp14:sizeRelV relativeFrom="margin">
+              <wp14:pctHeight>0</wp14:pctHeight>
+            </wp14:sizeRelV>
+          </wp:anchor>
+        </w:drawing>
+      </w:r>
+      <w:r>
+        <w:drawing>
+          <wp:anchor distT="0" distB="0" distL="114300" distR="114300" simplePos="0" relativeHeight="251668480" behindDoc="1" locked="0" layoutInCell="1" allowOverlap="1" wp14:anchorId="4E5D0F38" wp14:editId="0703B313">
+            <wp:simplePos x="0" y="0"/>
+            <wp:positionH relativeFrom="margin">
+              <wp:align>left</wp:align>
+            </wp:positionH>
+            <wp:positionV relativeFrom="paragraph">
+              <wp:posOffset>1287145</wp:posOffset>
+            </wp:positionV>
+            <wp:extent cx="2828925" cy="1743710"/>
+            <wp:effectExtent l="0" t="0" r="9525" b="8890"/>
+            <wp:wrapTight wrapText="bothSides">
+              <wp:wrapPolygon edited="0">
+                <wp:start x="0" y="0"/>
+                <wp:lineTo x="0" y="21474"/>
+                <wp:lineTo x="21527" y="21474"/>
+                <wp:lineTo x="21527" y="0"/>
+                <wp:lineTo x="0" y="0"/>
+              </wp:wrapPolygon>
+            </wp:wrapTight>
+            <wp:docPr id="12" name="Picture 12"/>
+            <wp:cNvGraphicFramePr>
+              <a:graphicFrameLocks xmlns:a="http://schemas.openxmlformats.org/drawingml/2006/main" noChangeAspect="1"/>
+            </wp:cNvGraphicFramePr>
+            <a:graphic xmlns:a="http://schemas.openxmlformats.org/drawingml/2006/main">
+              <a:graphicData uri="http://schemas.openxmlformats.org/drawingml/2006/picture">
+                <pic:pic xmlns:pic="http://schemas.openxmlformats.org/drawingml/2006/picture">
+                  <pic:nvPicPr>
+                    <pic:cNvPr id="1" name=""/>
+                    <pic:cNvPicPr/>
+                  </pic:nvPicPr>
+                  <pic:blipFill>
+                    <a:blip r:embed="rId17" cstate="print">
+                      <a:extLst>
+                        <a:ext uri="{28A0092B-C50C-407E-A947-70E740481C1C}">
+                          <a14:useLocalDpi xmlns:a14="http://schemas.microsoft.com/office/drawing/2010/main" val="0"/>
+                        </a:ext>
+                      </a:extLst>
+                    </a:blip>
+                    <a:stretch>
+                      <a:fillRect/>
+                    </a:stretch>
+                  </pic:blipFill>
+                  <pic:spPr>
+                    <a:xfrm>
+                      <a:off x="0" y="0"/>
+                      <a:ext cx="2828925" cy="1743710"/>
+                    </a:xfrm>
+                    <a:prstGeom prst="rect">
+                      <a:avLst/>
+                    </a:prstGeom>
+                  </pic:spPr>
+                </pic:pic>
+              </a:graphicData>
+            </a:graphic>
+            <wp14:sizeRelH relativeFrom="margin">
+              <wp14:pctWidth>0</wp14:pctWidth>
+            </wp14:sizeRelH>
+            <wp14:sizeRelV relativeFrom="margin">
+              <wp14:pctHeight>0</wp14:pctHeight>
+            </wp14:sizeRelV>
+          </wp:anchor>
+        </w:drawing>
+      </w:r>
+      <w:r>
+        <w:t>One thing I can do is analyse the Kim21 audio sources (the gunshot) to see how the graph in that looks (especiall to confirm existence of the weird noise floor)</w:t>
+      </w:r>
+      <w:r>
+        <w:t>. NVM, they don’t have the RIR/sweep sound listed. I maybe should ask Dr Hansung Kim for that.</w:t>
+      </w:r>
+      <w:r>
+        <w:t xml:space="preserve"> </w:t>
+      </w:r>
+      <w:r>
+        <w:br/>
+        <w:t>Other than that, I need to ask Mona about clarification of the decay curve and how RT60/EDT is actually calculated because rn, it seems to me Mona results are merely kinda coincidental because on some bands, its totally going higher than others, atleast when compared to Kim21 band decay curve graph.</w:t>
+      </w:r>
+      <w:r>
+        <w:rPr>
+          <w:noProof/>
+        </w:rPr>
+        <w:t xml:space="preserve"> </w:t>
+      </w:r>
+      <w:r>
+        <w:rPr>
+          <w:noProof/>
+        </w:rPr>
+        <w:t xml:space="preserve"> Below: Mona vs Kim21 band graph for comparison</w:t>
+      </w:r>
+      <w:r>
+        <w:rPr>
+          <w:noProof/>
+        </w:rPr>
+        <w:t xml:space="preserve"> </w:t>
+      </w:r>
+      <w:r>
+        <w:rPr>
+          <w:noProof/>
+        </w:rPr>
+        <w:t>in ST.</w:t>
+      </w:r>
+    </w:p>
+    <w:p>
+      <w:pPr>
+        <w:rPr>
+          <w:noProof/>
+        </w:rPr>
+      </w:pPr>
+    </w:p>
+    <w:p>
+      <w:pPr>
+        <w:rPr>
+          <w:noProof/>
+        </w:rPr>
+      </w:pPr>
+    </w:p>
+    <w:p>
+      <w:pPr>
+        <w:rPr>
+          <w:noProof/>
+        </w:rPr>
+      </w:pPr>
+    </w:p>
+    <w:p>
+      <w:pPr>
+        <w:rPr>
+          <w:noProof/>
+        </w:rPr>
+      </w:pPr>
+    </w:p>
+    <w:p>
+      <w:pPr>
+        <w:rPr>
+          <w:noProof/>
+        </w:rPr>
+      </w:pPr>
+    </w:p>
+    <w:p>
+      <w:pPr>
+        <w:rPr>
+          <w:noProof/>
+        </w:rPr>
+      </w:pPr>
+    </w:p>
+    <w:p>
+      <w:pPr>
+        <w:rPr>
+          <w:noProof/>
+        </w:rPr>
+      </w:pPr>
+      <w:r>
+        <w:rPr>
+          <w:noProof/>
+        </w:rPr>
+        <w:t xml:space="preserve">Plan next: </w:t>
+      </w:r>
+    </w:p>
+    <w:p>
+      <w:pPr>
+        <w:pStyle w:val="ListParagraph"/>
+        <w:numPr>
+          <w:ilvl w:val="0"/>
+          <w:numId w:val="4"/>
+        </w:numPr>
+      </w:pPr>
+      <w:r>
+        <w:t>Generate manually tuned (both audio setting and RT20/25/30 extrapolation, ie different for each scenes to get as accurate as possible, kinda cheating?) analysis graph for each scene.</w:t>
+      </w:r>
+    </w:p>
+    <w:p>
+      <w:pPr>
+        <w:pStyle w:val="ListParagraph"/>
+        <w:numPr>
+          <w:ilvl w:val="0"/>
+          <w:numId w:val="4"/>
+        </w:numPr>
+      </w:pPr>
+      <w:r>
+        <w:t>Email Mona and Dr Hansung Kim about the concerns above, and ask Dr Hansung Kim if there’s raw audio from previous RIR data for reference to double check if the problem exist in that etc.</w:t>
+      </w:r>
+    </w:p>
+    <w:p>
+      <w:pPr>
+        <w:pStyle w:val="ListParagraph"/>
+        <w:numPr>
+          <w:ilvl w:val="0"/>
+          <w:numId w:val="4"/>
+        </w:numPr>
+      </w:pPr>
+      <w:r>
+        <w:t>Create/modify existing RT60/EDT best line fit to not be according to y_fit, instead find the earliest point of noise floor and use that as cutoff point or something like that.</w:t>
+      </w:r>
+    </w:p>
+    <w:p>
+      <w:pPr>
+        <w:ind w:left="360"/>
+        <w:rPr>
+          <w:noProof/>
+        </w:rPr>
+      </w:pPr>
+      <w:r>
+        <w:lastRenderedPageBreak/>
+        <w:drawing>
+          <wp:anchor distT="0" distB="0" distL="114300" distR="114300" simplePos="0" relativeHeight="251670528" behindDoc="1" locked="0" layoutInCell="1" allowOverlap="1" wp14:anchorId="25436FDB" wp14:editId="63703BE5">
+            <wp:simplePos x="0" y="0"/>
+            <wp:positionH relativeFrom="column">
+              <wp:posOffset>228600</wp:posOffset>
+            </wp:positionH>
+            <wp:positionV relativeFrom="paragraph">
+              <wp:posOffset>371475</wp:posOffset>
+            </wp:positionV>
+            <wp:extent cx="2514600" cy="2000885"/>
+            <wp:effectExtent l="0" t="0" r="0" b="0"/>
+            <wp:wrapTight wrapText="bothSides">
+              <wp:wrapPolygon edited="0">
+                <wp:start x="0" y="0"/>
+                <wp:lineTo x="0" y="21387"/>
+                <wp:lineTo x="21436" y="21387"/>
+                <wp:lineTo x="21436" y="0"/>
+                <wp:lineTo x="0" y="0"/>
+              </wp:wrapPolygon>
+            </wp:wrapTight>
+            <wp:docPr id="14" name="Picture 14"/>
+            <wp:cNvGraphicFramePr>
+              <a:graphicFrameLocks xmlns:a="http://schemas.openxmlformats.org/drawingml/2006/main" noChangeAspect="1"/>
+            </wp:cNvGraphicFramePr>
+            <a:graphic xmlns:a="http://schemas.openxmlformats.org/drawingml/2006/main">
+              <a:graphicData uri="http://schemas.openxmlformats.org/drawingml/2006/picture">
+                <pic:pic xmlns:pic="http://schemas.openxmlformats.org/drawingml/2006/picture">
+                  <pic:nvPicPr>
+                    <pic:cNvPr id="1" name=""/>
+                    <pic:cNvPicPr/>
+                  </pic:nvPicPr>
+                  <pic:blipFill>
+                    <a:blip r:embed="rId18" cstate="print">
+                      <a:extLst>
+                        <a:ext uri="{28A0092B-C50C-407E-A947-70E740481C1C}">
+                          <a14:useLocalDpi xmlns:a14="http://schemas.microsoft.com/office/drawing/2010/main" val="0"/>
+                        </a:ext>
+                      </a:extLst>
+                    </a:blip>
+                    <a:stretch>
+                      <a:fillRect/>
+                    </a:stretch>
+                  </pic:blipFill>
+                  <pic:spPr>
+                    <a:xfrm>
+                      <a:off x="0" y="0"/>
+                      <a:ext cx="2514600" cy="2000885"/>
+                    </a:xfrm>
+                    <a:prstGeom prst="rect">
+                      <a:avLst/>
+                    </a:prstGeom>
+                  </pic:spPr>
+                </pic:pic>
+              </a:graphicData>
+            </a:graphic>
+            <wp14:sizeRelH relativeFrom="margin">
+              <wp14:pctWidth>0</wp14:pctWidth>
+            </wp14:sizeRelH>
+            <wp14:sizeRelV relativeFrom="margin">
+              <wp14:pctHeight>0</wp14:pctHeight>
+            </wp14:sizeRelV>
+          </wp:anchor>
+        </w:drawing>
+      </w:r>
+      <w:r>
+        <w:t xml:space="preserve">Assuming the .wav files in RIRs folder are the ground truth, even those give out wrong RT60 on base </w:t>
+      </w:r>
+      <w:r>
+        <w:t>parameter analysis. (Yes’ I’ve reverted the decay_</w:t>
+      </w:r>
+      <w:r>
+        <w:t>range value</w:t>
+      </w:r>
+      <w:r>
+        <w:t xml:space="preserve"> to 60 again.</w:t>
+      </w:r>
+      <w:r>
+        <w:t>)</w:t>
+      </w:r>
+      <w:r>
+        <w:rPr>
+          <w:noProof/>
+        </w:rPr>
+        <w:t xml:space="preserve"> </w:t>
+      </w:r>
+    </w:p>
+    <w:p>
+      <w:pPr>
+        <w:ind w:left="360"/>
+        <w:rPr>
+          <w:noProof/>
+        </w:rPr>
+      </w:pPr>
+      <w:r>
+        <w:rPr>
+          <w:noProof/>
+        </w:rPr>
+        <w:t>OK simulated files are probably in Unity-ogg-files so no need to bother Dr Hansung as it’s aready provided, I just forgot to copy before because I thought it was some random stuff.</w:t>
+      </w:r>
+    </w:p>
+    <w:p>
+      <w:pPr>
+        <w:ind w:left="360"/>
+      </w:pPr>
+      <w:r>
+        <w:t>OK next plan is to investigate the other matlab scripts more (shouldn’t have assumed the Mona’s one is the best one… Yea it might be the best with her setup and sine sweep she generated, but better to confirm the older working one first… Rookie mistake by me ngl.</w:t>
+      </w:r>
+      <w:r>
+        <w:t>)</w:t>
+      </w:r>
+    </w:p>
+    <w:p>
+      <w:pPr>
+        <w:ind w:left="360"/>
+      </w:pPr>
+      <w:r>
+        <w:t>Especially investigate plotting_rir_compare and difference between all the RIRs audio files naming etc.</w:t>
+      </w:r>
+    </w:p>
+    <w:p>
+      <w:pPr>
+        <w:rPr>
+          <w:noProof/>
+        </w:rPr>
+      </w:pPr>
+      <w:r>
+        <w:rPr>
+          <w:noProof/>
+        </w:rPr>
+        <w:t>Plan next</w:t>
+      </w:r>
+      <w:r>
+        <w:rPr>
+          <w:noProof/>
+        </w:rPr>
+        <w:t xml:space="preserve"> frfr</w:t>
+      </w:r>
+      <w:r>
+        <w:rPr>
+          <w:noProof/>
+        </w:rPr>
+        <w:t xml:space="preserve">: </w:t>
+      </w:r>
+    </w:p>
+    <w:p>
+      <w:pPr>
+        <w:pStyle w:val="ListParagraph"/>
+        <w:numPr>
+          <w:ilvl w:val="0"/>
+          <w:numId w:val="5"/>
+        </w:numPr>
+      </w:pPr>
+      <w:r>
+        <w:t>Investigate the other matlab script and get them to run, verify older audio files and scripts methods etc.</w:t>
+      </w:r>
+    </w:p>
+    <w:p>
+      <w:pPr>
+        <w:pStyle w:val="ListParagraph"/>
+        <w:numPr>
+          <w:ilvl w:val="0"/>
+          <w:numId w:val="5"/>
+        </w:numPr>
+      </w:pPr>
+      <w:r>
+        <w:t>Replicate those with our scenes.</w:t>
+      </w:r>
+    </w:p>
+    <w:p>
+      <w:pPr>
+        <w:pStyle w:val="ListParagraph"/>
+        <w:numPr>
+          <w:ilvl w:val="0"/>
+          <w:numId w:val="5"/>
+        </w:numPr>
+      </w:pPr>
+      <w:r>
+        <w:t>Email if needed and follow through below if problem still persists.</w:t>
+      </w:r>
+    </w:p>
+    <w:p>
+      <w:pPr>
+        <w:pStyle w:val="ListParagraph"/>
+        <w:numPr>
+          <w:ilvl w:val="0"/>
+          <w:numId w:val="5"/>
+        </w:numPr>
+      </w:pPr>
+      <w:r>
+        <w:t>Generate manually tuned (both audio setting and RT20/25/30 extrapolation, ie different for each scenes to get as accurate as possible, kinda cheating?) analysis graph for each scene.</w:t>
+      </w:r>
+    </w:p>
+    <w:p>
+      <w:pPr>
+        <w:pStyle w:val="ListParagraph"/>
+        <w:numPr>
+          <w:ilvl w:val="0"/>
+          <w:numId w:val="5"/>
+        </w:numPr>
+      </w:pPr>
+      <w:r>
+        <w:t>Create/modify existing RT60/EDT best line fit to not be according to y_fit, instead find the earliest point of noise floor and use that as cutoff point or something like that.</w:t>
+      </w:r>
+    </w:p>
     <w:sectPr>
       <w:pgSz w:w="11906" w:h="16838"/>
       <w:pgMar w:top="1440" w:right="1440" w:bottom="1440" w:left="1440" w:header="708" w:footer="708" w:gutter="0"/>
@@ -658,6 +1850,181 @@
 <file path=word/numbering.xml><?xml version="1.0" encoding="utf-8"?>
 <w:numbering xmlns:wpc="http://schemas.microsoft.com/office/word/2010/wordprocessingCanvas" xmlns:cx="http://schemas.microsoft.com/office/drawing/2014/chartex" xmlns:cx1="http://schemas.microsoft.com/office/drawing/2015/9/8/chartex" xmlns:cx2="http://schemas.microsoft.com/office/drawing/2015/10/21/chartex" xmlns:cx3="http://schemas.microsoft.com/office/drawing/2016/5/9/chartex" xmlns:cx4="http://schemas.microsoft.com/office/drawing/2016/5/10/chartex" xmlns:cx5="http://schemas.microsoft.com/office/drawing/2016/5/11/chartex" xmlns:cx6="http://schemas.microsoft.com/office/drawing/2016/5/12/chartex" xmlns:cx7="http://schemas.microsoft.com/office/drawing/2016/5/13/chartex" xmlns:cx8="http://schemas.microsoft.com/office/drawing/2016/5/14/chartex" xmlns:mc="http://schemas.openxmlformats.org/markup-compatibility/2006" xmlns:aink="http://schemas.microsoft.com/office/drawing/2016/ink" xmlns:am3d="http://schemas.microsoft.com/office/drawing/2017/model3d" xmlns:o="urn:schemas-microsoft-com:office:office" xmlns:oel="http://schemas.microsoft.com/office/2019/extlst" xmlns:r="http://schemas.openxmlformats.org/officeDocument/2006/relationships" xmlns:m="http://schemas.openxmlformats.org/officeDocument/2006/math" xmlns:v="urn:schemas-microsoft-com:vml" xmlns:wp14="http://schemas.microsoft.com/office/word/2010/wordprocessingDrawing" xmlns:wp="http://schemas.openxmlformats.org/drawingml/2006/wordprocessingDrawing" xmlns:w10="urn:schemas-microsoft-com:office:word" xmlns:w="http://schemas.openxmlformats.org/wordprocessingml/2006/main" xmlns:w14="http://schemas.microsoft.com/office/word/2010/wordml" xmlns:w15="http://schemas.microsoft.com/office/word/2012/wordml" xmlns:w16cex="http://schemas.microsoft.com/office/word/2018/wordml/cex" xmlns:w16cid="http://schemas.microsoft.com/office/word/2016/wordml/cid" xmlns:w16="http://schemas.microsoft.com/office/word/2018/wordml" xmlns:w16sdtdh="http://schemas.microsoft.com/office/word/2020/wordml/sdtdatahash" xmlns:w16se="http://schemas.microsoft.com/office/word/2015/wordml/symex" xmlns:wpg="http://schemas.microsoft.com/office/word/2010/wordprocessingGroup" xmlns:wpi="http://schemas.microsoft.com/office/word/2010/wordprocessingInk" xmlns:wne="http://schemas.microsoft.com/office/word/2006/wordml" xmlns:wps="http://schemas.microsoft.com/office/word/2010/wordprocessingShape" mc:Ignorable="w14 w15 w16se w16cid w16 w16cex w16sdtdh wp14">
   <w:abstractNum w:abstractNumId="0" w15:restartNumberingAfterBreak="0">
+    <w:nsid w:val="35D20A70"/>
+    <w:multiLevelType w:val="hybridMultilevel"/>
+    <w:tmpl w:val="20B2B8CE"/>
+    <w:lvl w:ilvl="0" w:tplc="FFFFFFFF">
+      <w:start w:val="1"/>
+      <w:numFmt w:val="decimal"/>
+      <w:lvlText w:val="%1."/>
+      <w:lvlJc w:val="left"/>
+      <w:pPr>
+        <w:ind w:left="720" w:hanging="360"/>
+      </w:pPr>
+    </w:lvl>
+    <w:lvl w:ilvl="1" w:tplc="FFFFFFFF" w:tentative="1">
+      <w:start w:val="1"/>
+      <w:numFmt w:val="lowerLetter"/>
+      <w:lvlText w:val="%2."/>
+      <w:lvlJc w:val="left"/>
+      <w:pPr>
+        <w:ind w:left="1440" w:hanging="360"/>
+      </w:pPr>
+    </w:lvl>
+    <w:lvl w:ilvl="2" w:tplc="FFFFFFFF" w:tentative="1">
+      <w:start w:val="1"/>
+      <w:numFmt w:val="lowerRoman"/>
+      <w:lvlText w:val="%3."/>
+      <w:lvlJc w:val="right"/>
+      <w:pPr>
+        <w:ind w:left="2160" w:hanging="180"/>
+      </w:pPr>
+    </w:lvl>
+    <w:lvl w:ilvl="3" w:tplc="FFFFFFFF" w:tentative="1">
+      <w:start w:val="1"/>
+      <w:numFmt w:val="decimal"/>
+      <w:lvlText w:val="%4."/>
+      <w:lvlJc w:val="left"/>
+      <w:pPr>
+        <w:ind w:left="2880" w:hanging="360"/>
+      </w:pPr>
+    </w:lvl>
+    <w:lvl w:ilvl="4" w:tplc="FFFFFFFF" w:tentative="1">
+      <w:start w:val="1"/>
+      <w:numFmt w:val="lowerLetter"/>
+      <w:lvlText w:val="%5."/>
+      <w:lvlJc w:val="left"/>
+      <w:pPr>
+        <w:ind w:left="3600" w:hanging="360"/>
+      </w:pPr>
+    </w:lvl>
+    <w:lvl w:ilvl="5" w:tplc="FFFFFFFF" w:tentative="1">
+      <w:start w:val="1"/>
+      <w:numFmt w:val="lowerRoman"/>
+      <w:lvlText w:val="%6."/>
+      <w:lvlJc w:val="right"/>
+      <w:pPr>
+        <w:ind w:left="4320" w:hanging="180"/>
+      </w:pPr>
+    </w:lvl>
+    <w:lvl w:ilvl="6" w:tplc="FFFFFFFF" w:tentative="1">
+      <w:start w:val="1"/>
+      <w:numFmt w:val="decimal"/>
+      <w:lvlText w:val="%7."/>
+      <w:lvlJc w:val="left"/>
+      <w:pPr>
+        <w:ind w:left="5040" w:hanging="360"/>
+      </w:pPr>
+    </w:lvl>
+    <w:lvl w:ilvl="7" w:tplc="FFFFFFFF" w:tentative="1">
+      <w:start w:val="1"/>
+      <w:numFmt w:val="lowerLetter"/>
+      <w:lvlText w:val="%8."/>
+      <w:lvlJc w:val="left"/>
+      <w:pPr>
+        <w:ind w:left="5760" w:hanging="360"/>
+      </w:pPr>
+    </w:lvl>
+    <w:lvl w:ilvl="8" w:tplc="FFFFFFFF" w:tentative="1">
+      <w:start w:val="1"/>
+      <w:numFmt w:val="lowerRoman"/>
+      <w:lvlText w:val="%9."/>
+      <w:lvlJc w:val="right"/>
+      <w:pPr>
+        <w:ind w:left="6480" w:hanging="180"/>
+      </w:pPr>
+    </w:lvl>
+  </w:abstractNum>
+  <w:abstractNum w:abstractNumId="1" w15:restartNumberingAfterBreak="0">
+    <w:nsid w:val="528F113A"/>
+    <w:multiLevelType w:val="hybridMultilevel"/>
+    <w:tmpl w:val="F83E05D4"/>
+    <w:lvl w:ilvl="0" w:tplc="FFFFFFFF">
+      <w:start w:val="1"/>
+      <w:numFmt w:val="decimal"/>
+      <w:lvlText w:val="%1."/>
+      <w:lvlJc w:val="left"/>
+      <w:pPr>
+        <w:ind w:left="720" w:hanging="360"/>
+      </w:pPr>
+      <w:rPr>
+        <w:rFonts w:hint="default"/>
+      </w:rPr>
+    </w:lvl>
+    <w:lvl w:ilvl="1" w:tplc="FFFFFFFF" w:tentative="1">
+      <w:start w:val="1"/>
+      <w:numFmt w:val="lowerLetter"/>
+      <w:lvlText w:val="%2."/>
+      <w:lvlJc w:val="left"/>
+      <w:pPr>
+        <w:ind w:left="1440" w:hanging="360"/>
+      </w:pPr>
+    </w:lvl>
+    <w:lvl w:ilvl="2" w:tplc="FFFFFFFF" w:tentative="1">
+      <w:start w:val="1"/>
+      <w:numFmt w:val="lowerRoman"/>
+      <w:lvlText w:val="%3."/>
+      <w:lvlJc w:val="right"/>
+      <w:pPr>
+        <w:ind w:left="2160" w:hanging="180"/>
+      </w:pPr>
+    </w:lvl>
+    <w:lvl w:ilvl="3" w:tplc="FFFFFFFF" w:tentative="1">
+      <w:start w:val="1"/>
+      <w:numFmt w:val="decimal"/>
+      <w:lvlText w:val="%4."/>
+      <w:lvlJc w:val="left"/>
+      <w:pPr>
+        <w:ind w:left="2880" w:hanging="360"/>
+      </w:pPr>
+    </w:lvl>
+    <w:lvl w:ilvl="4" w:tplc="FFFFFFFF" w:tentative="1">
+      <w:start w:val="1"/>
+      <w:numFmt w:val="lowerLetter"/>
+      <w:lvlText w:val="%5."/>
+      <w:lvlJc w:val="left"/>
+      <w:pPr>
+        <w:ind w:left="3600" w:hanging="360"/>
+      </w:pPr>
+    </w:lvl>
+    <w:lvl w:ilvl="5" w:tplc="FFFFFFFF" w:tentative="1">
+      <w:start w:val="1"/>
+      <w:numFmt w:val="lowerRoman"/>
+      <w:lvlText w:val="%6."/>
+      <w:lvlJc w:val="right"/>
+      <w:pPr>
+        <w:ind w:left="4320" w:hanging="180"/>
+      </w:pPr>
+    </w:lvl>
+    <w:lvl w:ilvl="6" w:tplc="FFFFFFFF" w:tentative="1">
+      <w:start w:val="1"/>
+      <w:numFmt w:val="decimal"/>
+      <w:lvlText w:val="%7."/>
+      <w:lvlJc w:val="left"/>
+      <w:pPr>
+        <w:ind w:left="5040" w:hanging="360"/>
+      </w:pPr>
+    </w:lvl>
+    <w:lvl w:ilvl="7" w:tplc="FFFFFFFF" w:tentative="1">
+      <w:start w:val="1"/>
+      <w:numFmt w:val="lowerLetter"/>
+      <w:lvlText w:val="%8."/>
+      <w:lvlJc w:val="left"/>
+      <w:pPr>
+        <w:ind w:left="5760" w:hanging="360"/>
+      </w:pPr>
+    </w:lvl>
+    <w:lvl w:ilvl="8" w:tplc="FFFFFFFF" w:tentative="1">
+      <w:start w:val="1"/>
+      <w:numFmt w:val="lowerRoman"/>
+      <w:lvlText w:val="%9."/>
+      <w:lvlJc w:val="right"/>
+      <w:pPr>
+        <w:ind w:left="6480" w:hanging="180"/>
+      </w:pPr>
+    </w:lvl>
+  </w:abstractNum>
+  <w:abstractNum w:abstractNumId="2" w15:restartNumberingAfterBreak="0">
     <w:nsid w:val="6AAD430A"/>
     <w:multiLevelType w:val="hybridMultilevel"/>
     <w:tmpl w:val="20B2B8CE"/>
@@ -743,7 +2110,7 @@
       </w:pPr>
     </w:lvl>
   </w:abstractNum>
-  <w:abstractNum w:abstractNumId="1" w15:restartNumberingAfterBreak="0">
+  <w:abstractNum w:abstractNumId="3" w15:restartNumberingAfterBreak="0">
     <w:nsid w:val="77363261"/>
     <w:multiLevelType w:val="hybridMultilevel"/>
     <w:tmpl w:val="20B2B8CE"/>
@@ -829,10 +2196,108 @@
       </w:pPr>
     </w:lvl>
   </w:abstractNum>
+  <w:abstractNum w:abstractNumId="4" w15:restartNumberingAfterBreak="0">
+    <w:nsid w:val="79DC4872"/>
+    <w:multiLevelType w:val="hybridMultilevel"/>
+    <w:tmpl w:val="F83E05D4"/>
+    <w:lvl w:ilvl="0" w:tplc="0809000F">
+      <w:start w:val="1"/>
+      <w:numFmt w:val="decimal"/>
+      <w:lvlText w:val="%1."/>
+      <w:lvlJc w:val="left"/>
+      <w:pPr>
+        <w:ind w:left="720" w:hanging="360"/>
+      </w:pPr>
+      <w:rPr>
+        <w:rFonts w:hint="default"/>
+      </w:rPr>
+    </w:lvl>
+    <w:lvl w:ilvl="1" w:tplc="08090019" w:tentative="1">
+      <w:start w:val="1"/>
+      <w:numFmt w:val="lowerLetter"/>
+      <w:lvlText w:val="%2."/>
+      <w:lvlJc w:val="left"/>
+      <w:pPr>
+        <w:ind w:left="1440" w:hanging="360"/>
+      </w:pPr>
+    </w:lvl>
+    <w:lvl w:ilvl="2" w:tplc="0809001B" w:tentative="1">
+      <w:start w:val="1"/>
+      <w:numFmt w:val="lowerRoman"/>
+      <w:lvlText w:val="%3."/>
+      <w:lvlJc w:val="right"/>
+      <w:pPr>
+        <w:ind w:left="2160" w:hanging="180"/>
+      </w:pPr>
+    </w:lvl>
+    <w:lvl w:ilvl="3" w:tplc="0809000F" w:tentative="1">
+      <w:start w:val="1"/>
+      <w:numFmt w:val="decimal"/>
+      <w:lvlText w:val="%4."/>
+      <w:lvlJc w:val="left"/>
+      <w:pPr>
+        <w:ind w:left="2880" w:hanging="360"/>
+      </w:pPr>
+    </w:lvl>
+    <w:lvl w:ilvl="4" w:tplc="08090019" w:tentative="1">
+      <w:start w:val="1"/>
+      <w:numFmt w:val="lowerLetter"/>
+      <w:lvlText w:val="%5."/>
+      <w:lvlJc w:val="left"/>
+      <w:pPr>
+        <w:ind w:left="3600" w:hanging="360"/>
+      </w:pPr>
+    </w:lvl>
+    <w:lvl w:ilvl="5" w:tplc="0809001B" w:tentative="1">
+      <w:start w:val="1"/>
+      <w:numFmt w:val="lowerRoman"/>
+      <w:lvlText w:val="%6."/>
+      <w:lvlJc w:val="right"/>
+      <w:pPr>
+        <w:ind w:left="4320" w:hanging="180"/>
+      </w:pPr>
+    </w:lvl>
+    <w:lvl w:ilvl="6" w:tplc="0809000F" w:tentative="1">
+      <w:start w:val="1"/>
+      <w:numFmt w:val="decimal"/>
+      <w:lvlText w:val="%7."/>
+      <w:lvlJc w:val="left"/>
+      <w:pPr>
+        <w:ind w:left="5040" w:hanging="360"/>
+      </w:pPr>
+    </w:lvl>
+    <w:lvl w:ilvl="7" w:tplc="08090019" w:tentative="1">
+      <w:start w:val="1"/>
+      <w:numFmt w:val="lowerLetter"/>
+      <w:lvlText w:val="%8."/>
+      <w:lvlJc w:val="left"/>
+      <w:pPr>
+        <w:ind w:left="5760" w:hanging="360"/>
+      </w:pPr>
+    </w:lvl>
+    <w:lvl w:ilvl="8" w:tplc="0809001B" w:tentative="1">
+      <w:start w:val="1"/>
+      <w:numFmt w:val="lowerRoman"/>
+      <w:lvlText w:val="%9."/>
+      <w:lvlJc w:val="right"/>
+      <w:pPr>
+        <w:ind w:left="6480" w:hanging="180"/>
+      </w:pPr>
+    </w:lvl>
+  </w:abstractNum>
   <w:num w:numId="1" w16cid:durableId="237323530">
+    <w:abstractNumId w:val="2"/>
+  </w:num>
+  <w:num w:numId="2" w16cid:durableId="1606425398">
+    <w:abstractNumId w:val="3"/>
+  </w:num>
+  <w:num w:numId="3" w16cid:durableId="172840035">
     <w:abstractNumId w:val="0"/>
   </w:num>
-  <w:num w:numId="2" w16cid:durableId="1606425398">
+  <w:num w:numId="4" w16cid:durableId="1550339617">
+    <w:abstractNumId w:val="4"/>
+  </w:num>
+  <w:num w:numId="5" w16cid:durableId="157769422">
     <w:abstractNumId w:val="1"/>
   </w:num>
 </w:numbering>
@@ -1238,6 +2703,7 @@
   <w:style w:type="paragraph" w:default="1" w:styleId="Normal">
     <w:name w:val="Normal"/>
     <w:qFormat/>
+    <w:rsid w:val="005635B4"/>
   </w:style>
   <w:style w:type="paragraph" w:styleId="Heading1">
     <w:name w:val="heading 1"/>
@@ -1280,6 +2746,28 @@
       <w:color w:val="2F5496" w:themeColor="accent1" w:themeShade="BF"/>
       <w:sz w:val="26"/>
       <w:szCs w:val="26"/>
+    </w:rPr>
+  </w:style>
+  <w:style w:type="paragraph" w:styleId="Heading3">
+    <w:name w:val="heading 3"/>
+    <w:basedOn w:val="Normal"/>
+    <w:next w:val="Normal"/>
+    <w:link w:val="Heading3Char"/>
+    <w:uiPriority w:val="9"/>
+    <w:unhideWhenUsed/>
+    <w:qFormat/>
+    <w:rsid w:val="002E7821"/>
+    <w:pPr>
+      <w:keepNext/>
+      <w:keepLines/>
+      <w:spacing w:before="40" w:after="0"/>
+      <w:outlineLvl w:val="2"/>
+    </w:pPr>
+    <w:rPr>
+      <w:rFonts w:asciiTheme="majorHAnsi" w:eastAsiaTheme="majorEastAsia" w:hAnsiTheme="majorHAnsi" w:cstheme="majorBidi"/>
+      <w:color w:val="1F3763" w:themeColor="accent1" w:themeShade="7F"/>
+      <w:sz w:val="24"/>
+      <w:szCs w:val="24"/>
     </w:rPr>
   </w:style>
   <w:style w:type="character" w:default="1" w:styleId="DefaultParagraphFont">
@@ -1376,6 +2864,19 @@
       <w:ind w:left="720"/>
       <w:contextualSpacing/>
     </w:pPr>
+  </w:style>
+  <w:style w:type="character" w:customStyle="1" w:styleId="Heading3Char">
+    <w:name w:val="Heading 3 Char"/>
+    <w:basedOn w:val="DefaultParagraphFont"/>
+    <w:link w:val="Heading3"/>
+    <w:uiPriority w:val="9"/>
+    <w:rsid w:val="002E7821"/>
+    <w:rPr>
+      <w:rFonts w:asciiTheme="majorHAnsi" w:eastAsiaTheme="majorEastAsia" w:hAnsiTheme="majorHAnsi" w:cstheme="majorBidi"/>
+      <w:color w:val="1F3763" w:themeColor="accent1" w:themeShade="7F"/>
+      <w:sz w:val="24"/>
+      <w:szCs w:val="24"/>
+    </w:rPr>
   </w:style>
 </w:styles>
 </file>

</xml_diff>

<commit_message>
reanalysed KT,MR, and LR
</commit_message>
<xml_diff>
--- a/Intern-Logs/Week 6.docx
+++ b/Intern-Logs/Week 6.docx
@@ -1963,6 +1963,9 @@
         <w:t xml:space="preserve"> </w:t>
       </w:r>
       <w:r>
+        <w:rPr>
+          <w:noProof/>
+        </w:rPr>
         <w:drawing>
           <wp:anchor distT="0" distB="0" distL="114300" distR="114300" simplePos="0" relativeHeight="251672576" behindDoc="1" locked="0" layoutInCell="1" allowOverlap="1" wp14:anchorId="79B07C5B" wp14:editId="3F5F3233">
             <wp:simplePos x="0" y="0"/>
@@ -2032,6 +2035,9 @@
         <w:t xml:space="preserve">Also most likely not a problem with </w:t>
       </w:r>
       <w:r>
+        <w:rPr>
+          <w:noProof/>
+        </w:rPr>
         <w:lastRenderedPageBreak/>
         <w:drawing>
           <wp:anchor distT="0" distB="0" distL="114300" distR="114300" simplePos="0" relativeHeight="251673600" behindDoc="1" locked="0" layoutInCell="1" allowOverlap="1" wp14:anchorId="25B71063" wp14:editId="66F35693">
@@ -2170,6 +2176,9 @@
     </w:p>
     <w:p>
       <w:r>
+        <w:rPr>
+          <w:noProof/>
+        </w:rPr>
         <w:drawing>
           <wp:anchor distT="0" distB="0" distL="114300" distR="114300" simplePos="0" relativeHeight="251674624" behindDoc="1" locked="0" layoutInCell="1" allowOverlap="1" wp14:anchorId="0E3CB887" wp14:editId="7B4F40AA">
             <wp:simplePos x="0" y="0"/>
@@ -2275,7 +2284,15 @@
       </w:r>
     </w:p>
     <w:p>
-      <w:r>
+      <w:pPr>
+        <w:rPr>
+          <w:noProof/>
+        </w:rPr>
+      </w:pPr>
+      <w:r>
+        <w:rPr>
+          <w:noProof/>
+        </w:rPr>
         <w:drawing>
           <wp:anchor distT="0" distB="0" distL="114300" distR="114300" simplePos="0" relativeHeight="251675648" behindDoc="1" locked="0" layoutInCell="1" allowOverlap="1" wp14:anchorId="6369B2E9" wp14:editId="162AD64D">
             <wp:simplePos x="0" y="0"/>
@@ -2344,9 +2361,13 @@
         <w:t xml:space="preserve"> </w:t>
       </w:r>
     </w:p>
+    <w:p>
+      <w:r>
+        <w:t>Estimated RT60 using RT30 (times 2)</w:t>
+      </w:r>
+    </w:p>
     <w:p/>
     <w:p/>
-    <w:p/>
     <w:p>
       <w:pPr>
         <w:pStyle w:val="Heading2"/>
@@ -2357,6 +2378,9 @@
     </w:p>
     <w:p>
       <w:r>
+        <w:rPr>
+          <w:noProof/>
+        </w:rPr>
         <w:drawing>
           <wp:anchor distT="0" distB="0" distL="114300" distR="114300" simplePos="0" relativeHeight="251676672" behindDoc="1" locked="0" layoutInCell="1" allowOverlap="1" wp14:anchorId="3FB52539" wp14:editId="2A3B16CD">
             <wp:simplePos x="0" y="0"/>

</xml_diff>